<commit_message>
Final update to RADv5
</commit_message>
<xml_diff>
--- a/docs/RAD/RADv5.docx
+++ b/docs/RAD/RADv5.docx
@@ -10958,10 +10958,10 @@
           <w:noProof/>
         </w:rPr>
         <w:drawing>
-          <wp:inline distT="0" distB="0" distL="0" distR="0" wp14:anchorId="2AC0AA8A" wp14:editId="3B5DA39E">
-            <wp:extent cx="6123273" cy="3546396"/>
+          <wp:inline distT="0" distB="0" distL="0" distR="0" wp14:anchorId="302A5D32" wp14:editId="55232B1A">
+            <wp:extent cx="5681980" cy="3477895"/>
             <wp:effectExtent l="0" t="0" r="0" b="0"/>
-            <wp:docPr id="1738897751" name="Picture 1738897751"/>
+            <wp:docPr id="1952950935" name="Picture 1"/>
             <wp:cNvGraphicFramePr>
               <a:graphicFrameLocks xmlns:a="http://schemas.openxmlformats.org/drawingml/2006/main" noChangeAspect="1"/>
             </wp:cNvGraphicFramePr>
@@ -10969,8 +10969,10 @@
               <a:graphicData uri="http://schemas.openxmlformats.org/drawingml/2006/picture">
                 <pic:pic xmlns:pic="http://schemas.openxmlformats.org/drawingml/2006/picture">
                   <pic:nvPicPr>
-                    <pic:cNvPr id="0" name=""/>
-                    <pic:cNvPicPr/>
+                    <pic:cNvPr id="0" name="Picture 1"/>
+                    <pic:cNvPicPr>
+                      <a:picLocks noChangeAspect="1" noChangeArrowheads="1"/>
+                    </pic:cNvPicPr>
                   </pic:nvPicPr>
                   <pic:blipFill>
                     <a:blip r:embed="rId28">
@@ -10980,18 +10982,23 @@
                         </a:ext>
                       </a:extLst>
                     </a:blip>
+                    <a:srcRect/>
                     <a:stretch>
                       <a:fillRect/>
                     </a:stretch>
                   </pic:blipFill>
-                  <pic:spPr>
+                  <pic:spPr bwMode="auto">
                     <a:xfrm>
                       <a:off x="0" y="0"/>
-                      <a:ext cx="6123273" cy="3546396"/>
+                      <a:ext cx="5681980" cy="3477895"/>
                     </a:xfrm>
                     <a:prstGeom prst="rect">
                       <a:avLst/>
                     </a:prstGeom>
+                    <a:noFill/>
+                    <a:ln>
+                      <a:noFill/>
+                    </a:ln>
                   </pic:spPr>
                 </pic:pic>
               </a:graphicData>
@@ -12857,7 +12864,25 @@
           <w:color w:val="000000" w:themeColor="text1"/>
           <w:sz w:val="20"/>
         </w:rPr>
-        <w:t xml:space="preserve"> startTime </w:t>
+        <w:t xml:space="preserve"> </w:t>
+      </w:r>
+      <w:proofErr w:type="spellStart"/>
+      <w:r>
+        <w:rPr>
+          <w:rFonts w:ascii="Courier New" w:hAnsi="Courier New" w:cs="Courier New"/>
+          <w:color w:val="000000" w:themeColor="text1"/>
+          <w:sz w:val="20"/>
+        </w:rPr>
+        <w:t>startTime</w:t>
+      </w:r>
+      <w:proofErr w:type="spellEnd"/>
+      <w:r>
+        <w:rPr>
+          <w:rFonts w:ascii="Courier New" w:hAnsi="Courier New" w:cs="Courier New"/>
+          <w:color w:val="000000" w:themeColor="text1"/>
+          <w:sz w:val="20"/>
+        </w:rPr>
+        <w:t xml:space="preserve"> </w:t>
       </w:r>
       <w:proofErr w:type="gramStart"/>
       <w:r>
@@ -12913,7 +12938,25 @@
           <w:color w:val="000000" w:themeColor="text1"/>
           <w:sz w:val="20"/>
         </w:rPr>
-        <w:t xml:space="preserve"> stopTime </w:t>
+        <w:t xml:space="preserve"> </w:t>
+      </w:r>
+      <w:proofErr w:type="spellStart"/>
+      <w:r>
+        <w:rPr>
+          <w:rFonts w:ascii="Courier New" w:hAnsi="Courier New" w:cs="Courier New"/>
+          <w:color w:val="000000" w:themeColor="text1"/>
+          <w:sz w:val="20"/>
+        </w:rPr>
+        <w:t>stopTime</w:t>
+      </w:r>
+      <w:proofErr w:type="spellEnd"/>
+      <w:r>
+        <w:rPr>
+          <w:rFonts w:ascii="Courier New" w:hAnsi="Courier New" w:cs="Courier New"/>
+          <w:color w:val="000000" w:themeColor="text1"/>
+          <w:sz w:val="20"/>
+        </w:rPr>
+        <w:t xml:space="preserve"> </w:t>
       </w:r>
       <w:proofErr w:type="gramStart"/>
       <w:r>
@@ -13073,7 +13116,25 @@
           <w:color w:val="000000" w:themeColor="text1"/>
           <w:sz w:val="20"/>
         </w:rPr>
-        <w:t xml:space="preserve"> startTime, </w:t>
+        <w:t xml:space="preserve"> </w:t>
+      </w:r>
+      <w:proofErr w:type="spellStart"/>
+      <w:r>
+        <w:rPr>
+          <w:rFonts w:ascii="Courier New" w:hAnsi="Courier New" w:cs="Courier New"/>
+          <w:color w:val="000000" w:themeColor="text1"/>
+          <w:sz w:val="20"/>
+        </w:rPr>
+        <w:t>startTime</w:t>
+      </w:r>
+      <w:proofErr w:type="spellEnd"/>
+      <w:r>
+        <w:rPr>
+          <w:rFonts w:ascii="Courier New" w:hAnsi="Courier New" w:cs="Courier New"/>
+          <w:color w:val="000000" w:themeColor="text1"/>
+          <w:sz w:val="20"/>
+        </w:rPr>
+        <w:t xml:space="preserve">, </w:t>
       </w:r>
       <w:proofErr w:type="spellStart"/>
       <w:r>
@@ -13307,7 +13368,25 @@
           <w:color w:val="000000" w:themeColor="text1"/>
           <w:sz w:val="20"/>
         </w:rPr>
-        <w:t xml:space="preserve"> = startTime;</w:t>
+        <w:t xml:space="preserve"> = </w:t>
+      </w:r>
+      <w:proofErr w:type="spellStart"/>
+      <w:r>
+        <w:rPr>
+          <w:rFonts w:ascii="Courier New" w:hAnsi="Courier New" w:cs="Courier New"/>
+          <w:color w:val="000000" w:themeColor="text1"/>
+          <w:sz w:val="20"/>
+        </w:rPr>
+        <w:t>startTime</w:t>
+      </w:r>
+      <w:proofErr w:type="spellEnd"/>
+      <w:r>
+        <w:rPr>
+          <w:rFonts w:ascii="Courier New" w:hAnsi="Courier New" w:cs="Courier New"/>
+          <w:color w:val="000000" w:themeColor="text1"/>
+          <w:sz w:val="20"/>
+        </w:rPr>
+        <w:t>;</w:t>
       </w:r>
     </w:p>
     <w:p>
@@ -13347,7 +13426,25 @@
           <w:color w:val="000000" w:themeColor="text1"/>
           <w:sz w:val="20"/>
         </w:rPr>
-        <w:t xml:space="preserve"> = stopTime;</w:t>
+        <w:t xml:space="preserve"> = </w:t>
+      </w:r>
+      <w:proofErr w:type="spellStart"/>
+      <w:r>
+        <w:rPr>
+          <w:rFonts w:ascii="Courier New" w:hAnsi="Courier New" w:cs="Courier New"/>
+          <w:color w:val="000000" w:themeColor="text1"/>
+          <w:sz w:val="20"/>
+        </w:rPr>
+        <w:t>stopTime</w:t>
+      </w:r>
+      <w:proofErr w:type="spellEnd"/>
+      <w:r>
+        <w:rPr>
+          <w:rFonts w:ascii="Courier New" w:hAnsi="Courier New" w:cs="Courier New"/>
+          <w:color w:val="000000" w:themeColor="text1"/>
+          <w:sz w:val="20"/>
+        </w:rPr>
+        <w:t>;</w:t>
       </w:r>
     </w:p>
     <w:p>
@@ -13479,7 +13576,25 @@
           <w:color w:val="000000" w:themeColor="text1"/>
           <w:sz w:val="20"/>
         </w:rPr>
-        <w:t xml:space="preserve"> startTime, </w:t>
+        <w:t xml:space="preserve"> </w:t>
+      </w:r>
+      <w:proofErr w:type="spellStart"/>
+      <w:r>
+        <w:rPr>
+          <w:rFonts w:ascii="Courier New" w:hAnsi="Courier New" w:cs="Courier New"/>
+          <w:color w:val="000000" w:themeColor="text1"/>
+          <w:sz w:val="20"/>
+        </w:rPr>
+        <w:t>startTime</w:t>
+      </w:r>
+      <w:proofErr w:type="spellEnd"/>
+      <w:r>
+        <w:rPr>
+          <w:rFonts w:ascii="Courier New" w:hAnsi="Courier New" w:cs="Courier New"/>
+          <w:color w:val="000000" w:themeColor="text1"/>
+          <w:sz w:val="20"/>
+        </w:rPr>
+        <w:t xml:space="preserve">, </w:t>
       </w:r>
       <w:proofErr w:type="spellStart"/>
       <w:r>
@@ -13497,7 +13612,25 @@
           <w:color w:val="000000" w:themeColor="text1"/>
           <w:sz w:val="20"/>
         </w:rPr>
-        <w:t xml:space="preserve"> stopTime)</w:t>
+        <w:t xml:space="preserve"> </w:t>
+      </w:r>
+      <w:proofErr w:type="spellStart"/>
+      <w:r>
+        <w:rPr>
+          <w:rFonts w:ascii="Courier New" w:hAnsi="Courier New" w:cs="Courier New"/>
+          <w:color w:val="000000" w:themeColor="text1"/>
+          <w:sz w:val="20"/>
+        </w:rPr>
+        <w:t>stopTime</w:t>
+      </w:r>
+      <w:proofErr w:type="spellEnd"/>
+      <w:r>
+        <w:rPr>
+          <w:rFonts w:ascii="Courier New" w:hAnsi="Courier New" w:cs="Courier New"/>
+          <w:color w:val="000000" w:themeColor="text1"/>
+          <w:sz w:val="20"/>
+        </w:rPr>
+        <w:t>)</w:t>
       </w:r>
     </w:p>
     <w:p>
@@ -13655,7 +13788,25 @@
           <w:color w:val="000000" w:themeColor="text1"/>
           <w:sz w:val="20"/>
         </w:rPr>
-        <w:t xml:space="preserve"> = startTime;</w:t>
+        <w:t xml:space="preserve"> = </w:t>
+      </w:r>
+      <w:proofErr w:type="spellStart"/>
+      <w:r>
+        <w:rPr>
+          <w:rFonts w:ascii="Courier New" w:hAnsi="Courier New" w:cs="Courier New"/>
+          <w:color w:val="000000" w:themeColor="text1"/>
+          <w:sz w:val="20"/>
+        </w:rPr>
+        <w:t>startTime</w:t>
+      </w:r>
+      <w:proofErr w:type="spellEnd"/>
+      <w:r>
+        <w:rPr>
+          <w:rFonts w:ascii="Courier New" w:hAnsi="Courier New" w:cs="Courier New"/>
+          <w:color w:val="000000" w:themeColor="text1"/>
+          <w:sz w:val="20"/>
+        </w:rPr>
+        <w:t>;</w:t>
       </w:r>
     </w:p>
     <w:p>
@@ -13695,7 +13846,25 @@
           <w:color w:val="000000" w:themeColor="text1"/>
           <w:sz w:val="20"/>
         </w:rPr>
-        <w:t xml:space="preserve"> = stopTime;</w:t>
+        <w:t xml:space="preserve"> = </w:t>
+      </w:r>
+      <w:proofErr w:type="spellStart"/>
+      <w:r>
+        <w:rPr>
+          <w:rFonts w:ascii="Courier New" w:hAnsi="Courier New" w:cs="Courier New"/>
+          <w:color w:val="000000" w:themeColor="text1"/>
+          <w:sz w:val="20"/>
+        </w:rPr>
+        <w:t>stopTime</w:t>
+      </w:r>
+      <w:proofErr w:type="spellEnd"/>
+      <w:r>
+        <w:rPr>
+          <w:rFonts w:ascii="Courier New" w:hAnsi="Courier New" w:cs="Courier New"/>
+          <w:color w:val="000000" w:themeColor="text1"/>
+          <w:sz w:val="20"/>
+        </w:rPr>
+        <w:t>;</w:t>
       </w:r>
     </w:p>
     <w:p>
@@ -13833,15 +14002,7 @@
           <w:color w:val="000000" w:themeColor="text1"/>
           <w:sz w:val="20"/>
         </w:rPr>
-        <w:t xml:space="preserve">    </w:t>
-      </w:r>
-      <w:r>
-        <w:rPr>
-          <w:rFonts w:ascii="Courier New" w:hAnsi="Courier New" w:cs="Courier New"/>
-          <w:color w:val="000000" w:themeColor="text1"/>
-          <w:sz w:val="20"/>
-        </w:rPr>
-        <w:t xml:space="preserve">public static class </w:t>
+        <w:t xml:space="preserve">    public static class </w:t>
       </w:r>
       <w:proofErr w:type="spellStart"/>
       <w:r>
@@ -16510,7 +16671,43 @@
           <w:color w:val="000000" w:themeColor="text1"/>
           <w:sz w:val="20"/>
         </w:rPr>
-        <w:t xml:space="preserve">                                INSERT INTO RESERVATION (startTime, stopTime, </w:t>
+        <w:t xml:space="preserve">                                INSERT INTO RESERVATION (</w:t>
+      </w:r>
+      <w:proofErr w:type="spellStart"/>
+      <w:r>
+        <w:rPr>
+          <w:rFonts w:ascii="Courier New" w:hAnsi="Courier New" w:cs="Courier New"/>
+          <w:color w:val="000000" w:themeColor="text1"/>
+          <w:sz w:val="20"/>
+        </w:rPr>
+        <w:t>startTime</w:t>
+      </w:r>
+      <w:proofErr w:type="spellEnd"/>
+      <w:r>
+        <w:rPr>
+          <w:rFonts w:ascii="Courier New" w:hAnsi="Courier New" w:cs="Courier New"/>
+          <w:color w:val="000000" w:themeColor="text1"/>
+          <w:sz w:val="20"/>
+        </w:rPr>
+        <w:t xml:space="preserve">, </w:t>
+      </w:r>
+      <w:proofErr w:type="spellStart"/>
+      <w:r>
+        <w:rPr>
+          <w:rFonts w:ascii="Courier New" w:hAnsi="Courier New" w:cs="Courier New"/>
+          <w:color w:val="000000" w:themeColor="text1"/>
+          <w:sz w:val="20"/>
+        </w:rPr>
+        <w:t>stopTime</w:t>
+      </w:r>
+      <w:proofErr w:type="spellEnd"/>
+      <w:r>
+        <w:rPr>
+          <w:rFonts w:ascii="Courier New" w:hAnsi="Courier New" w:cs="Courier New"/>
+          <w:color w:val="000000" w:themeColor="text1"/>
+          <w:sz w:val="20"/>
+        </w:rPr>
+        <w:t xml:space="preserve">, </w:t>
       </w:r>
       <w:proofErr w:type="spellStart"/>
       <w:r>
@@ -16528,7 +16725,25 @@
           <w:color w:val="000000" w:themeColor="text1"/>
           <w:sz w:val="20"/>
         </w:rPr>
-        <w:t>, roomid) VALUES ('2023-04-22 08:00:00','2023-04-22 09:00:00', 1, 1</w:t>
+        <w:t xml:space="preserve">, </w:t>
+      </w:r>
+      <w:proofErr w:type="spellStart"/>
+      <w:r>
+        <w:rPr>
+          <w:rFonts w:ascii="Courier New" w:hAnsi="Courier New" w:cs="Courier New"/>
+          <w:color w:val="000000" w:themeColor="text1"/>
+          <w:sz w:val="20"/>
+        </w:rPr>
+        <w:t>roomid</w:t>
+      </w:r>
+      <w:proofErr w:type="spellEnd"/>
+      <w:r>
+        <w:rPr>
+          <w:rFonts w:ascii="Courier New" w:hAnsi="Courier New" w:cs="Courier New"/>
+          <w:color w:val="000000" w:themeColor="text1"/>
+          <w:sz w:val="20"/>
+        </w:rPr>
+        <w:t>) VALUES ('2023-04-22 08:00:00','2023-04-22 09:00:00', 1, 1</w:t>
       </w:r>
       <w:proofErr w:type="gramStart"/>
       <w:r>
@@ -16558,7 +16773,43 @@
           <w:color w:val="000000" w:themeColor="text1"/>
           <w:sz w:val="20"/>
         </w:rPr>
-        <w:t xml:space="preserve">                                INSERT INTO RESERVATION (startTime, stopTime, </w:t>
+        <w:t xml:space="preserve">                                INSERT INTO RESERVATION (</w:t>
+      </w:r>
+      <w:proofErr w:type="spellStart"/>
+      <w:r>
+        <w:rPr>
+          <w:rFonts w:ascii="Courier New" w:hAnsi="Courier New" w:cs="Courier New"/>
+          <w:color w:val="000000" w:themeColor="text1"/>
+          <w:sz w:val="20"/>
+        </w:rPr>
+        <w:t>startTime</w:t>
+      </w:r>
+      <w:proofErr w:type="spellEnd"/>
+      <w:r>
+        <w:rPr>
+          <w:rFonts w:ascii="Courier New" w:hAnsi="Courier New" w:cs="Courier New"/>
+          <w:color w:val="000000" w:themeColor="text1"/>
+          <w:sz w:val="20"/>
+        </w:rPr>
+        <w:t xml:space="preserve">, </w:t>
+      </w:r>
+      <w:proofErr w:type="spellStart"/>
+      <w:r>
+        <w:rPr>
+          <w:rFonts w:ascii="Courier New" w:hAnsi="Courier New" w:cs="Courier New"/>
+          <w:color w:val="000000" w:themeColor="text1"/>
+          <w:sz w:val="20"/>
+        </w:rPr>
+        <w:t>stopTime</w:t>
+      </w:r>
+      <w:proofErr w:type="spellEnd"/>
+      <w:r>
+        <w:rPr>
+          <w:rFonts w:ascii="Courier New" w:hAnsi="Courier New" w:cs="Courier New"/>
+          <w:color w:val="000000" w:themeColor="text1"/>
+          <w:sz w:val="20"/>
+        </w:rPr>
+        <w:t xml:space="preserve">, </w:t>
       </w:r>
       <w:proofErr w:type="spellStart"/>
       <w:r>
@@ -16576,7 +16827,25 @@
           <w:color w:val="000000" w:themeColor="text1"/>
           <w:sz w:val="20"/>
         </w:rPr>
-        <w:t>, roomid) VALUES ('2023-04-22 09:00:00','2023-04-22 10:00:00', 2, 2</w:t>
+        <w:t xml:space="preserve">, </w:t>
+      </w:r>
+      <w:proofErr w:type="spellStart"/>
+      <w:r>
+        <w:rPr>
+          <w:rFonts w:ascii="Courier New" w:hAnsi="Courier New" w:cs="Courier New"/>
+          <w:color w:val="000000" w:themeColor="text1"/>
+          <w:sz w:val="20"/>
+        </w:rPr>
+        <w:t>roomid</w:t>
+      </w:r>
+      <w:proofErr w:type="spellEnd"/>
+      <w:r>
+        <w:rPr>
+          <w:rFonts w:ascii="Courier New" w:hAnsi="Courier New" w:cs="Courier New"/>
+          <w:color w:val="000000" w:themeColor="text1"/>
+          <w:sz w:val="20"/>
+        </w:rPr>
+        <w:t>) VALUES ('2023-04-22 09:00:00','2023-04-22 10:00:00', 2, 2</w:t>
       </w:r>
       <w:proofErr w:type="gramStart"/>
       <w:r>
@@ -16606,7 +16875,43 @@
           <w:color w:val="000000" w:themeColor="text1"/>
           <w:sz w:val="20"/>
         </w:rPr>
-        <w:t xml:space="preserve">                                INSERT INTO RESERVATION (startTime, stopTime, </w:t>
+        <w:t xml:space="preserve">                                INSERT INTO RESERVATION (</w:t>
+      </w:r>
+      <w:proofErr w:type="spellStart"/>
+      <w:r>
+        <w:rPr>
+          <w:rFonts w:ascii="Courier New" w:hAnsi="Courier New" w:cs="Courier New"/>
+          <w:color w:val="000000" w:themeColor="text1"/>
+          <w:sz w:val="20"/>
+        </w:rPr>
+        <w:t>startTime</w:t>
+      </w:r>
+      <w:proofErr w:type="spellEnd"/>
+      <w:r>
+        <w:rPr>
+          <w:rFonts w:ascii="Courier New" w:hAnsi="Courier New" w:cs="Courier New"/>
+          <w:color w:val="000000" w:themeColor="text1"/>
+          <w:sz w:val="20"/>
+        </w:rPr>
+        <w:t xml:space="preserve">, </w:t>
+      </w:r>
+      <w:proofErr w:type="spellStart"/>
+      <w:r>
+        <w:rPr>
+          <w:rFonts w:ascii="Courier New" w:hAnsi="Courier New" w:cs="Courier New"/>
+          <w:color w:val="000000" w:themeColor="text1"/>
+          <w:sz w:val="20"/>
+        </w:rPr>
+        <w:t>stopTime</w:t>
+      </w:r>
+      <w:proofErr w:type="spellEnd"/>
+      <w:r>
+        <w:rPr>
+          <w:rFonts w:ascii="Courier New" w:hAnsi="Courier New" w:cs="Courier New"/>
+          <w:color w:val="000000" w:themeColor="text1"/>
+          <w:sz w:val="20"/>
+        </w:rPr>
+        <w:t xml:space="preserve">, </w:t>
       </w:r>
       <w:proofErr w:type="spellStart"/>
       <w:r>
@@ -16624,7 +16929,25 @@
           <w:color w:val="000000" w:themeColor="text1"/>
           <w:sz w:val="20"/>
         </w:rPr>
-        <w:t>, roomid) VALUES ('2023-04-23 12:00:00','2023-04-23 13:00:00', 3, 4</w:t>
+        <w:t xml:space="preserve">, </w:t>
+      </w:r>
+      <w:proofErr w:type="spellStart"/>
+      <w:r>
+        <w:rPr>
+          <w:rFonts w:ascii="Courier New" w:hAnsi="Courier New" w:cs="Courier New"/>
+          <w:color w:val="000000" w:themeColor="text1"/>
+          <w:sz w:val="20"/>
+        </w:rPr>
+        <w:t>roomid</w:t>
+      </w:r>
+      <w:proofErr w:type="spellEnd"/>
+      <w:r>
+        <w:rPr>
+          <w:rFonts w:ascii="Courier New" w:hAnsi="Courier New" w:cs="Courier New"/>
+          <w:color w:val="000000" w:themeColor="text1"/>
+          <w:sz w:val="20"/>
+        </w:rPr>
+        <w:t>) VALUES ('2023-04-23 12:00:00','2023-04-23 13:00:00', 3, 4</w:t>
       </w:r>
       <w:proofErr w:type="gramStart"/>
       <w:r>
@@ -16654,7 +16977,43 @@
           <w:color w:val="000000" w:themeColor="text1"/>
           <w:sz w:val="20"/>
         </w:rPr>
-        <w:t xml:space="preserve">                                INSERT INTO RESERVATION (startTime, stopTime, </w:t>
+        <w:t xml:space="preserve">                                INSERT INTO RESERVATION (</w:t>
+      </w:r>
+      <w:proofErr w:type="spellStart"/>
+      <w:r>
+        <w:rPr>
+          <w:rFonts w:ascii="Courier New" w:hAnsi="Courier New" w:cs="Courier New"/>
+          <w:color w:val="000000" w:themeColor="text1"/>
+          <w:sz w:val="20"/>
+        </w:rPr>
+        <w:t>startTime</w:t>
+      </w:r>
+      <w:proofErr w:type="spellEnd"/>
+      <w:r>
+        <w:rPr>
+          <w:rFonts w:ascii="Courier New" w:hAnsi="Courier New" w:cs="Courier New"/>
+          <w:color w:val="000000" w:themeColor="text1"/>
+          <w:sz w:val="20"/>
+        </w:rPr>
+        <w:t xml:space="preserve">, </w:t>
+      </w:r>
+      <w:proofErr w:type="spellStart"/>
+      <w:r>
+        <w:rPr>
+          <w:rFonts w:ascii="Courier New" w:hAnsi="Courier New" w:cs="Courier New"/>
+          <w:color w:val="000000" w:themeColor="text1"/>
+          <w:sz w:val="20"/>
+        </w:rPr>
+        <w:t>stopTime</w:t>
+      </w:r>
+      <w:proofErr w:type="spellEnd"/>
+      <w:r>
+        <w:rPr>
+          <w:rFonts w:ascii="Courier New" w:hAnsi="Courier New" w:cs="Courier New"/>
+          <w:color w:val="000000" w:themeColor="text1"/>
+          <w:sz w:val="20"/>
+        </w:rPr>
+        <w:t xml:space="preserve">, </w:t>
       </w:r>
       <w:proofErr w:type="spellStart"/>
       <w:r>
@@ -16672,7 +17031,25 @@
           <w:color w:val="000000" w:themeColor="text1"/>
           <w:sz w:val="20"/>
         </w:rPr>
-        <w:t>, roomid) VALUES ('2023-04-23 13:00:00','2023-04-23 15:00:00', 3, 4</w:t>
+        <w:t xml:space="preserve">, </w:t>
+      </w:r>
+      <w:proofErr w:type="spellStart"/>
+      <w:r>
+        <w:rPr>
+          <w:rFonts w:ascii="Courier New" w:hAnsi="Courier New" w:cs="Courier New"/>
+          <w:color w:val="000000" w:themeColor="text1"/>
+          <w:sz w:val="20"/>
+        </w:rPr>
+        <w:t>roomid</w:t>
+      </w:r>
+      <w:proofErr w:type="spellEnd"/>
+      <w:r>
+        <w:rPr>
+          <w:rFonts w:ascii="Courier New" w:hAnsi="Courier New" w:cs="Courier New"/>
+          <w:color w:val="000000" w:themeColor="text1"/>
+          <w:sz w:val="20"/>
+        </w:rPr>
+        <w:t>) VALUES ('2023-04-23 13:00:00','2023-04-23 15:00:00', 3, 4</w:t>
       </w:r>
       <w:proofErr w:type="gramStart"/>
       <w:r>
@@ -19634,7 +20011,25 @@
           <w:color w:val="000000" w:themeColor="text1"/>
           <w:sz w:val="20"/>
         </w:rPr>
-        <w:t xml:space="preserve"> startTime = (</w:t>
+        <w:t xml:space="preserve"> </w:t>
+      </w:r>
+      <w:proofErr w:type="spellStart"/>
+      <w:r>
+        <w:rPr>
+          <w:rFonts w:ascii="Courier New" w:hAnsi="Courier New" w:cs="Courier New"/>
+          <w:color w:val="000000" w:themeColor="text1"/>
+          <w:sz w:val="20"/>
+        </w:rPr>
+        <w:t>startTime</w:t>
+      </w:r>
+      <w:proofErr w:type="spellEnd"/>
+      <w:r>
+        <w:rPr>
+          <w:rFonts w:ascii="Courier New" w:hAnsi="Courier New" w:cs="Courier New"/>
+          <w:color w:val="000000" w:themeColor="text1"/>
+          <w:sz w:val="20"/>
+        </w:rPr>
+        <w:t xml:space="preserve"> = (</w:t>
       </w:r>
       <w:proofErr w:type="spellStart"/>
       <w:r>
@@ -19670,7 +20065,25 @@
           <w:color w:val="000000" w:themeColor="text1"/>
           <w:sz w:val="20"/>
         </w:rPr>
-        <w:t>["startTime"</w:t>
+        <w:t>["</w:t>
+      </w:r>
+      <w:proofErr w:type="spellStart"/>
+      <w:r>
+        <w:rPr>
+          <w:rFonts w:ascii="Courier New" w:hAnsi="Courier New" w:cs="Courier New"/>
+          <w:color w:val="000000" w:themeColor="text1"/>
+          <w:sz w:val="20"/>
+        </w:rPr>
+        <w:t>startTime</w:t>
+      </w:r>
+      <w:proofErr w:type="spellEnd"/>
+      <w:r>
+        <w:rPr>
+          <w:rFonts w:ascii="Courier New" w:hAnsi="Courier New" w:cs="Courier New"/>
+          <w:color w:val="000000" w:themeColor="text1"/>
+          <w:sz w:val="20"/>
+        </w:rPr>
+        <w:t>"</w:t>
       </w:r>
       <w:proofErr w:type="gramStart"/>
       <w:r>
@@ -19718,7 +20131,25 @@
           <w:color w:val="000000" w:themeColor="text1"/>
           <w:sz w:val="20"/>
         </w:rPr>
-        <w:t xml:space="preserve"> stopTime = (</w:t>
+        <w:t xml:space="preserve"> </w:t>
+      </w:r>
+      <w:proofErr w:type="spellStart"/>
+      <w:r>
+        <w:rPr>
+          <w:rFonts w:ascii="Courier New" w:hAnsi="Courier New" w:cs="Courier New"/>
+          <w:color w:val="000000" w:themeColor="text1"/>
+          <w:sz w:val="20"/>
+        </w:rPr>
+        <w:t>stopTime</w:t>
+      </w:r>
+      <w:proofErr w:type="spellEnd"/>
+      <w:r>
+        <w:rPr>
+          <w:rFonts w:ascii="Courier New" w:hAnsi="Courier New" w:cs="Courier New"/>
+          <w:color w:val="000000" w:themeColor="text1"/>
+          <w:sz w:val="20"/>
+        </w:rPr>
+        <w:t xml:space="preserve"> = (</w:t>
       </w:r>
       <w:proofErr w:type="spellStart"/>
       <w:r>
@@ -19754,7 +20185,25 @@
           <w:color w:val="000000" w:themeColor="text1"/>
           <w:sz w:val="20"/>
         </w:rPr>
-        <w:t>["stopTime"</w:t>
+        <w:t>["</w:t>
+      </w:r>
+      <w:proofErr w:type="spellStart"/>
+      <w:r>
+        <w:rPr>
+          <w:rFonts w:ascii="Courier New" w:hAnsi="Courier New" w:cs="Courier New"/>
+          <w:color w:val="000000" w:themeColor="text1"/>
+          <w:sz w:val="20"/>
+        </w:rPr>
+        <w:t>stopTime</w:t>
+      </w:r>
+      <w:proofErr w:type="spellEnd"/>
+      <w:r>
+        <w:rPr>
+          <w:rFonts w:ascii="Courier New" w:hAnsi="Courier New" w:cs="Courier New"/>
+          <w:color w:val="000000" w:themeColor="text1"/>
+          <w:sz w:val="20"/>
+        </w:rPr>
+        <w:t>"</w:t>
       </w:r>
       <w:proofErr w:type="gramStart"/>
       <w:r>
@@ -19784,7 +20233,25 @@
           <w:color w:val="000000" w:themeColor="text1"/>
           <w:sz w:val="20"/>
         </w:rPr>
-        <w:t xml:space="preserve">                                int roomid = </w:t>
+        <w:t xml:space="preserve">                                int </w:t>
+      </w:r>
+      <w:proofErr w:type="spellStart"/>
+      <w:r>
+        <w:rPr>
+          <w:rFonts w:ascii="Courier New" w:hAnsi="Courier New" w:cs="Courier New"/>
+          <w:color w:val="000000" w:themeColor="text1"/>
+          <w:sz w:val="20"/>
+        </w:rPr>
+        <w:t>roomid</w:t>
+      </w:r>
+      <w:proofErr w:type="spellEnd"/>
+      <w:r>
+        <w:rPr>
+          <w:rFonts w:ascii="Courier New" w:hAnsi="Courier New" w:cs="Courier New"/>
+          <w:color w:val="000000" w:themeColor="text1"/>
+          <w:sz w:val="20"/>
+        </w:rPr>
+        <w:t xml:space="preserve"> = </w:t>
       </w:r>
       <w:proofErr w:type="spellStart"/>
       <w:proofErr w:type="gramStart"/>
@@ -19822,7 +20289,25 @@
           <w:color w:val="000000" w:themeColor="text1"/>
           <w:sz w:val="20"/>
         </w:rPr>
-        <w:t>["roomid"].</w:t>
+        <w:t>["</w:t>
+      </w:r>
+      <w:proofErr w:type="spellStart"/>
+      <w:r>
+        <w:rPr>
+          <w:rFonts w:ascii="Courier New" w:hAnsi="Courier New" w:cs="Courier New"/>
+          <w:color w:val="000000" w:themeColor="text1"/>
+          <w:sz w:val="20"/>
+        </w:rPr>
+        <w:t>roomid</w:t>
+      </w:r>
+      <w:proofErr w:type="spellEnd"/>
+      <w:r>
+        <w:rPr>
+          <w:rFonts w:ascii="Courier New" w:hAnsi="Courier New" w:cs="Courier New"/>
+          <w:color w:val="000000" w:themeColor="text1"/>
+          <w:sz w:val="20"/>
+        </w:rPr>
+        <w:t>"].</w:t>
       </w:r>
       <w:proofErr w:type="spellStart"/>
       <w:r>
@@ -20136,7 +20621,25 @@
           <w:color w:val="000000" w:themeColor="text1"/>
           <w:sz w:val="20"/>
         </w:rPr>
-        <w:t>($"{startTime}"</w:t>
+        <w:t>($"{</w:t>
+      </w:r>
+      <w:proofErr w:type="spellStart"/>
+      <w:r>
+        <w:rPr>
+          <w:rFonts w:ascii="Courier New" w:hAnsi="Courier New" w:cs="Courier New"/>
+          <w:color w:val="000000" w:themeColor="text1"/>
+          <w:sz w:val="20"/>
+        </w:rPr>
+        <w:t>startTime</w:t>
+      </w:r>
+      <w:proofErr w:type="spellEnd"/>
+      <w:r>
+        <w:rPr>
+          <w:rFonts w:ascii="Courier New" w:hAnsi="Courier New" w:cs="Courier New"/>
+          <w:color w:val="000000" w:themeColor="text1"/>
+          <w:sz w:val="20"/>
+        </w:rPr>
+        <w:t>}"</w:t>
       </w:r>
       <w:proofErr w:type="gramStart"/>
       <w:r>
@@ -21034,7 +21537,25 @@
           <w:color w:val="000000" w:themeColor="text1"/>
           <w:sz w:val="20"/>
         </w:rPr>
-        <w:t xml:space="preserve">                                int roomid = </w:t>
+        <w:t xml:space="preserve">                                int </w:t>
+      </w:r>
+      <w:proofErr w:type="spellStart"/>
+      <w:r>
+        <w:rPr>
+          <w:rFonts w:ascii="Courier New" w:hAnsi="Courier New" w:cs="Courier New"/>
+          <w:color w:val="000000" w:themeColor="text1"/>
+          <w:sz w:val="20"/>
+        </w:rPr>
+        <w:t>roomid</w:t>
+      </w:r>
+      <w:proofErr w:type="spellEnd"/>
+      <w:r>
+        <w:rPr>
+          <w:rFonts w:ascii="Courier New" w:hAnsi="Courier New" w:cs="Courier New"/>
+          <w:color w:val="000000" w:themeColor="text1"/>
+          <w:sz w:val="20"/>
+        </w:rPr>
+        <w:t xml:space="preserve"> = </w:t>
       </w:r>
       <w:proofErr w:type="spellStart"/>
       <w:proofErr w:type="gramStart"/>
@@ -21072,7 +21593,25 @@
           <w:color w:val="000000" w:themeColor="text1"/>
           <w:sz w:val="20"/>
         </w:rPr>
-        <w:t>["roomid"].</w:t>
+        <w:t>["</w:t>
+      </w:r>
+      <w:proofErr w:type="spellStart"/>
+      <w:r>
+        <w:rPr>
+          <w:rFonts w:ascii="Courier New" w:hAnsi="Courier New" w:cs="Courier New"/>
+          <w:color w:val="000000" w:themeColor="text1"/>
+          <w:sz w:val="20"/>
+        </w:rPr>
+        <w:t>roomid</w:t>
+      </w:r>
+      <w:proofErr w:type="spellEnd"/>
+      <w:r>
+        <w:rPr>
+          <w:rFonts w:ascii="Courier New" w:hAnsi="Courier New" w:cs="Courier New"/>
+          <w:color w:val="000000" w:themeColor="text1"/>
+          <w:sz w:val="20"/>
+        </w:rPr>
+        <w:t>"].</w:t>
       </w:r>
       <w:proofErr w:type="spellStart"/>
       <w:r>
@@ -21187,14 +21726,24 @@
         </w:rPr>
         <w:t>Room(</w:t>
       </w:r>
-      <w:proofErr w:type="gramEnd"/>
-      <w:r>
-        <w:rPr>
-          <w:rFonts w:ascii="Courier New" w:hAnsi="Courier New" w:cs="Courier New"/>
-          <w:color w:val="000000" w:themeColor="text1"/>
-          <w:sz w:val="20"/>
-        </w:rPr>
-        <w:t>roomid, building));</w:t>
+      <w:proofErr w:type="spellStart"/>
+      <w:proofErr w:type="gramEnd"/>
+      <w:r>
+        <w:rPr>
+          <w:rFonts w:ascii="Courier New" w:hAnsi="Courier New" w:cs="Courier New"/>
+          <w:color w:val="000000" w:themeColor="text1"/>
+          <w:sz w:val="20"/>
+        </w:rPr>
+        <w:t>roomid</w:t>
+      </w:r>
+      <w:proofErr w:type="spellEnd"/>
+      <w:r>
+        <w:rPr>
+          <w:rFonts w:ascii="Courier New" w:hAnsi="Courier New" w:cs="Courier New"/>
+          <w:color w:val="000000" w:themeColor="text1"/>
+          <w:sz w:val="20"/>
+        </w:rPr>
+        <w:t>, building));</w:t>
       </w:r>
     </w:p>
     <w:p>
@@ -21427,14 +21976,24 @@
         </w:rPr>
         <w:t xml:space="preserve">        public static void </w:t>
       </w:r>
-      <w:proofErr w:type="gramStart"/>
-      <w:r>
-        <w:rPr>
-          <w:rFonts w:ascii="Courier New" w:hAnsi="Courier New" w:cs="Courier New"/>
-          <w:color w:val="000000" w:themeColor="text1"/>
-          <w:sz w:val="20"/>
-        </w:rPr>
-        <w:t>SaveLogin(</w:t>
+      <w:proofErr w:type="spellStart"/>
+      <w:proofErr w:type="gramStart"/>
+      <w:r>
+        <w:rPr>
+          <w:rFonts w:ascii="Courier New" w:hAnsi="Courier New" w:cs="Courier New"/>
+          <w:color w:val="000000" w:themeColor="text1"/>
+          <w:sz w:val="20"/>
+        </w:rPr>
+        <w:t>SaveLogin</w:t>
+      </w:r>
+      <w:proofErr w:type="spellEnd"/>
+      <w:r>
+        <w:rPr>
+          <w:rFonts w:ascii="Courier New" w:hAnsi="Courier New" w:cs="Courier New"/>
+          <w:color w:val="000000" w:themeColor="text1"/>
+          <w:sz w:val="20"/>
+        </w:rPr>
+        <w:t>(</w:t>
       </w:r>
       <w:proofErr w:type="gramEnd"/>
       <w:r>
@@ -24328,14 +24887,24 @@
         </w:rPr>
         <w:t xml:space="preserve">        public static Reservation </w:t>
       </w:r>
-      <w:proofErr w:type="gramStart"/>
-      <w:r>
-        <w:rPr>
-          <w:rFonts w:ascii="Courier New" w:hAnsi="Courier New" w:cs="Courier New"/>
-          <w:color w:val="000000" w:themeColor="text1"/>
-          <w:sz w:val="20"/>
-        </w:rPr>
-        <w:t>GetReservation(</w:t>
+      <w:proofErr w:type="spellStart"/>
+      <w:proofErr w:type="gramStart"/>
+      <w:r>
+        <w:rPr>
+          <w:rFonts w:ascii="Courier New" w:hAnsi="Courier New" w:cs="Courier New"/>
+          <w:color w:val="000000" w:themeColor="text1"/>
+          <w:sz w:val="20"/>
+        </w:rPr>
+        <w:t>GetReservation</w:t>
+      </w:r>
+      <w:proofErr w:type="spellEnd"/>
+      <w:r>
+        <w:rPr>
+          <w:rFonts w:ascii="Courier New" w:hAnsi="Courier New" w:cs="Courier New"/>
+          <w:color w:val="000000" w:themeColor="text1"/>
+          <w:sz w:val="20"/>
+        </w:rPr>
+        <w:t>(</w:t>
       </w:r>
       <w:proofErr w:type="gramEnd"/>
       <w:r>
@@ -24688,7 +25257,25 @@
           <w:color w:val="000000" w:themeColor="text1"/>
           <w:sz w:val="20"/>
         </w:rPr>
-        <w:t xml:space="preserve"> = "SELECT * FROM RESERVATION JOIN ACCOUNT ON RESERVATION.EMPLOYEEID = ACCOUNT.ID JOIN ROOM ON RESERVATION.ROOMID=ROOM.ROOMID WHERE reservationid = ($</w:t>
+        <w:t xml:space="preserve"> = "SELECT * FROM RESERVATION JOIN ACCOUNT ON RESERVATION.EMPLOYEEID = ACCOUNT.ID JOIN ROOM ON RESERVATION.ROOMID=ROOM.ROOMID WHERE </w:t>
+      </w:r>
+      <w:proofErr w:type="spellStart"/>
+      <w:r>
+        <w:rPr>
+          <w:rFonts w:ascii="Courier New" w:hAnsi="Courier New" w:cs="Courier New"/>
+          <w:color w:val="000000" w:themeColor="text1"/>
+          <w:sz w:val="20"/>
+        </w:rPr>
+        <w:t>reservationid</w:t>
+      </w:r>
+      <w:proofErr w:type="spellEnd"/>
+      <w:r>
+        <w:rPr>
+          <w:rFonts w:ascii="Courier New" w:hAnsi="Courier New" w:cs="Courier New"/>
+          <w:color w:val="000000" w:themeColor="text1"/>
+          <w:sz w:val="20"/>
+        </w:rPr>
+        <w:t xml:space="preserve"> = ($</w:t>
       </w:r>
       <w:proofErr w:type="spellStart"/>
       <w:r>
@@ -25138,7 +25725,25 @@
           <w:color w:val="000000" w:themeColor="text1"/>
           <w:sz w:val="20"/>
         </w:rPr>
-        <w:t xml:space="preserve"> startTime = (</w:t>
+        <w:t xml:space="preserve"> </w:t>
+      </w:r>
+      <w:proofErr w:type="spellStart"/>
+      <w:r>
+        <w:rPr>
+          <w:rFonts w:ascii="Courier New" w:hAnsi="Courier New" w:cs="Courier New"/>
+          <w:color w:val="000000" w:themeColor="text1"/>
+          <w:sz w:val="20"/>
+        </w:rPr>
+        <w:t>startTime</w:t>
+      </w:r>
+      <w:proofErr w:type="spellEnd"/>
+      <w:r>
+        <w:rPr>
+          <w:rFonts w:ascii="Courier New" w:hAnsi="Courier New" w:cs="Courier New"/>
+          <w:color w:val="000000" w:themeColor="text1"/>
+          <w:sz w:val="20"/>
+        </w:rPr>
+        <w:t xml:space="preserve"> = (</w:t>
       </w:r>
       <w:proofErr w:type="spellStart"/>
       <w:r>
@@ -25174,7 +25779,25 @@
           <w:color w:val="000000" w:themeColor="text1"/>
           <w:sz w:val="20"/>
         </w:rPr>
-        <w:t>["startTime"</w:t>
+        <w:t>["</w:t>
+      </w:r>
+      <w:proofErr w:type="spellStart"/>
+      <w:r>
+        <w:rPr>
+          <w:rFonts w:ascii="Courier New" w:hAnsi="Courier New" w:cs="Courier New"/>
+          <w:color w:val="000000" w:themeColor="text1"/>
+          <w:sz w:val="20"/>
+        </w:rPr>
+        <w:t>startTime</w:t>
+      </w:r>
+      <w:proofErr w:type="spellEnd"/>
+      <w:r>
+        <w:rPr>
+          <w:rFonts w:ascii="Courier New" w:hAnsi="Courier New" w:cs="Courier New"/>
+          <w:color w:val="000000" w:themeColor="text1"/>
+          <w:sz w:val="20"/>
+        </w:rPr>
+        <w:t>"</w:t>
       </w:r>
       <w:proofErr w:type="gramStart"/>
       <w:r>
@@ -25222,7 +25845,25 @@
           <w:color w:val="000000" w:themeColor="text1"/>
           <w:sz w:val="20"/>
         </w:rPr>
-        <w:t xml:space="preserve"> stopTime = (</w:t>
+        <w:t xml:space="preserve"> </w:t>
+      </w:r>
+      <w:proofErr w:type="spellStart"/>
+      <w:r>
+        <w:rPr>
+          <w:rFonts w:ascii="Courier New" w:hAnsi="Courier New" w:cs="Courier New"/>
+          <w:color w:val="000000" w:themeColor="text1"/>
+          <w:sz w:val="20"/>
+        </w:rPr>
+        <w:t>stopTime</w:t>
+      </w:r>
+      <w:proofErr w:type="spellEnd"/>
+      <w:r>
+        <w:rPr>
+          <w:rFonts w:ascii="Courier New" w:hAnsi="Courier New" w:cs="Courier New"/>
+          <w:color w:val="000000" w:themeColor="text1"/>
+          <w:sz w:val="20"/>
+        </w:rPr>
+        <w:t xml:space="preserve"> = (</w:t>
       </w:r>
       <w:proofErr w:type="spellStart"/>
       <w:r>
@@ -25258,7 +25899,25 @@
           <w:color w:val="000000" w:themeColor="text1"/>
           <w:sz w:val="20"/>
         </w:rPr>
-        <w:t>["stopTime"</w:t>
+        <w:t>["</w:t>
+      </w:r>
+      <w:proofErr w:type="spellStart"/>
+      <w:r>
+        <w:rPr>
+          <w:rFonts w:ascii="Courier New" w:hAnsi="Courier New" w:cs="Courier New"/>
+          <w:color w:val="000000" w:themeColor="text1"/>
+          <w:sz w:val="20"/>
+        </w:rPr>
+        <w:t>stopTime</w:t>
+      </w:r>
+      <w:proofErr w:type="spellEnd"/>
+      <w:r>
+        <w:rPr>
+          <w:rFonts w:ascii="Courier New" w:hAnsi="Courier New" w:cs="Courier New"/>
+          <w:color w:val="000000" w:themeColor="text1"/>
+          <w:sz w:val="20"/>
+        </w:rPr>
+        <w:t>"</w:t>
       </w:r>
       <w:proofErr w:type="gramStart"/>
       <w:r>
@@ -25382,7 +26041,25 @@
           <w:color w:val="000000" w:themeColor="text1"/>
           <w:sz w:val="20"/>
         </w:rPr>
-        <w:t xml:space="preserve">                            int roomid = </w:t>
+        <w:t xml:space="preserve">                            int </w:t>
+      </w:r>
+      <w:proofErr w:type="spellStart"/>
+      <w:r>
+        <w:rPr>
+          <w:rFonts w:ascii="Courier New" w:hAnsi="Courier New" w:cs="Courier New"/>
+          <w:color w:val="000000" w:themeColor="text1"/>
+          <w:sz w:val="20"/>
+        </w:rPr>
+        <w:t>roomid</w:t>
+      </w:r>
+      <w:proofErr w:type="spellEnd"/>
+      <w:r>
+        <w:rPr>
+          <w:rFonts w:ascii="Courier New" w:hAnsi="Courier New" w:cs="Courier New"/>
+          <w:color w:val="000000" w:themeColor="text1"/>
+          <w:sz w:val="20"/>
+        </w:rPr>
+        <w:t xml:space="preserve"> = </w:t>
       </w:r>
       <w:proofErr w:type="spellStart"/>
       <w:proofErr w:type="gramStart"/>
@@ -25420,7 +26097,25 @@
           <w:color w:val="000000" w:themeColor="text1"/>
           <w:sz w:val="20"/>
         </w:rPr>
-        <w:t>["roomid"].</w:t>
+        <w:t>["</w:t>
+      </w:r>
+      <w:proofErr w:type="spellStart"/>
+      <w:r>
+        <w:rPr>
+          <w:rFonts w:ascii="Courier New" w:hAnsi="Courier New" w:cs="Courier New"/>
+          <w:color w:val="000000" w:themeColor="text1"/>
+          <w:sz w:val="20"/>
+        </w:rPr>
+        <w:t>roomid</w:t>
+      </w:r>
+      <w:proofErr w:type="spellEnd"/>
+      <w:r>
+        <w:rPr>
+          <w:rFonts w:ascii="Courier New" w:hAnsi="Courier New" w:cs="Courier New"/>
+          <w:color w:val="000000" w:themeColor="text1"/>
+          <w:sz w:val="20"/>
+        </w:rPr>
+        <w:t>"].</w:t>
       </w:r>
       <w:proofErr w:type="spellStart"/>
       <w:r>
@@ -26787,7 +27482,43 @@
           <w:color w:val="000000" w:themeColor="text1"/>
           <w:sz w:val="20"/>
         </w:rPr>
-        <w:t xml:space="preserve"> = @"INSERT INTO RESERVATION (startTime, stopTime, </w:t>
+        <w:t xml:space="preserve"> = @"INSERT INTO RESERVATION (</w:t>
+      </w:r>
+      <w:proofErr w:type="spellStart"/>
+      <w:r>
+        <w:rPr>
+          <w:rFonts w:ascii="Courier New" w:hAnsi="Courier New" w:cs="Courier New"/>
+          <w:color w:val="000000" w:themeColor="text1"/>
+          <w:sz w:val="20"/>
+        </w:rPr>
+        <w:t>startTime</w:t>
+      </w:r>
+      <w:proofErr w:type="spellEnd"/>
+      <w:r>
+        <w:rPr>
+          <w:rFonts w:ascii="Courier New" w:hAnsi="Courier New" w:cs="Courier New"/>
+          <w:color w:val="000000" w:themeColor="text1"/>
+          <w:sz w:val="20"/>
+        </w:rPr>
+        <w:t xml:space="preserve">, </w:t>
+      </w:r>
+      <w:proofErr w:type="spellStart"/>
+      <w:r>
+        <w:rPr>
+          <w:rFonts w:ascii="Courier New" w:hAnsi="Courier New" w:cs="Courier New"/>
+          <w:color w:val="000000" w:themeColor="text1"/>
+          <w:sz w:val="20"/>
+        </w:rPr>
+        <w:t>stopTime</w:t>
+      </w:r>
+      <w:proofErr w:type="spellEnd"/>
+      <w:r>
+        <w:rPr>
+          <w:rFonts w:ascii="Courier New" w:hAnsi="Courier New" w:cs="Courier New"/>
+          <w:color w:val="000000" w:themeColor="text1"/>
+          <w:sz w:val="20"/>
+        </w:rPr>
+        <w:t xml:space="preserve">, </w:t>
       </w:r>
       <w:proofErr w:type="spellStart"/>
       <w:r>
@@ -26805,7 +27536,25 @@
           <w:color w:val="000000" w:themeColor="text1"/>
           <w:sz w:val="20"/>
         </w:rPr>
-        <w:t xml:space="preserve">, roomid) </w:t>
+        <w:t xml:space="preserve">, </w:t>
+      </w:r>
+      <w:proofErr w:type="spellStart"/>
+      <w:r>
+        <w:rPr>
+          <w:rFonts w:ascii="Courier New" w:hAnsi="Courier New" w:cs="Courier New"/>
+          <w:color w:val="000000" w:themeColor="text1"/>
+          <w:sz w:val="20"/>
+        </w:rPr>
+        <w:t>roomid</w:t>
+      </w:r>
+      <w:proofErr w:type="spellEnd"/>
+      <w:r>
+        <w:rPr>
+          <w:rFonts w:ascii="Courier New" w:hAnsi="Courier New" w:cs="Courier New"/>
+          <w:color w:val="000000" w:themeColor="text1"/>
+          <w:sz w:val="20"/>
+        </w:rPr>
+        <w:t xml:space="preserve">) </w:t>
       </w:r>
       <w:proofErr w:type="gramStart"/>
       <w:r>
@@ -26823,7 +27572,43 @@
           <w:color w:val="000000" w:themeColor="text1"/>
           <w:sz w:val="20"/>
         </w:rPr>
-        <w:t>$startTime, $stopTime, $</w:t>
+        <w:t>$</w:t>
+      </w:r>
+      <w:proofErr w:type="spellStart"/>
+      <w:r>
+        <w:rPr>
+          <w:rFonts w:ascii="Courier New" w:hAnsi="Courier New" w:cs="Courier New"/>
+          <w:color w:val="000000" w:themeColor="text1"/>
+          <w:sz w:val="20"/>
+        </w:rPr>
+        <w:t>startTime</w:t>
+      </w:r>
+      <w:proofErr w:type="spellEnd"/>
+      <w:r>
+        <w:rPr>
+          <w:rFonts w:ascii="Courier New" w:hAnsi="Courier New" w:cs="Courier New"/>
+          <w:color w:val="000000" w:themeColor="text1"/>
+          <w:sz w:val="20"/>
+        </w:rPr>
+        <w:t>, $</w:t>
+      </w:r>
+      <w:proofErr w:type="spellStart"/>
+      <w:r>
+        <w:rPr>
+          <w:rFonts w:ascii="Courier New" w:hAnsi="Courier New" w:cs="Courier New"/>
+          <w:color w:val="000000" w:themeColor="text1"/>
+          <w:sz w:val="20"/>
+        </w:rPr>
+        <w:t>stopTime</w:t>
+      </w:r>
+      <w:proofErr w:type="spellEnd"/>
+      <w:r>
+        <w:rPr>
+          <w:rFonts w:ascii="Courier New" w:hAnsi="Courier New" w:cs="Courier New"/>
+          <w:color w:val="000000" w:themeColor="text1"/>
+          <w:sz w:val="20"/>
+        </w:rPr>
+        <w:t>, $</w:t>
       </w:r>
       <w:proofErr w:type="spellStart"/>
       <w:r>
@@ -26841,7 +27626,25 @@
           <w:color w:val="000000" w:themeColor="text1"/>
           <w:sz w:val="20"/>
         </w:rPr>
-        <w:t>, $roomid);";</w:t>
+        <w:t>, $</w:t>
+      </w:r>
+      <w:proofErr w:type="spellStart"/>
+      <w:r>
+        <w:rPr>
+          <w:rFonts w:ascii="Courier New" w:hAnsi="Courier New" w:cs="Courier New"/>
+          <w:color w:val="000000" w:themeColor="text1"/>
+          <w:sz w:val="20"/>
+        </w:rPr>
+        <w:t>roomid</w:t>
+      </w:r>
+      <w:proofErr w:type="spellEnd"/>
+      <w:r>
+        <w:rPr>
+          <w:rFonts w:ascii="Courier New" w:hAnsi="Courier New" w:cs="Courier New"/>
+          <w:color w:val="000000" w:themeColor="text1"/>
+          <w:sz w:val="20"/>
+        </w:rPr>
+        <w:t>);";</w:t>
       </w:r>
     </w:p>
     <w:p>
@@ -27083,7 +27886,25 @@
           <w:color w:val="000000" w:themeColor="text1"/>
           <w:sz w:val="20"/>
         </w:rPr>
-        <w:t>("$startTime", $"{</w:t>
+        <w:t>("$</w:t>
+      </w:r>
+      <w:proofErr w:type="spellStart"/>
+      <w:r>
+        <w:rPr>
+          <w:rFonts w:ascii="Courier New" w:hAnsi="Courier New" w:cs="Courier New"/>
+          <w:color w:val="000000" w:themeColor="text1"/>
+          <w:sz w:val="20"/>
+        </w:rPr>
+        <w:t>startTime</w:t>
+      </w:r>
+      <w:proofErr w:type="spellEnd"/>
+      <w:r>
+        <w:rPr>
+          <w:rFonts w:ascii="Courier New" w:hAnsi="Courier New" w:cs="Courier New"/>
+          <w:color w:val="000000" w:themeColor="text1"/>
+          <w:sz w:val="20"/>
+        </w:rPr>
+        <w:t>", $"{</w:t>
       </w:r>
       <w:proofErr w:type="spellStart"/>
       <w:r>
@@ -27177,7 +27998,25 @@
           <w:color w:val="000000" w:themeColor="text1"/>
           <w:sz w:val="20"/>
         </w:rPr>
-        <w:t>("$stopTime", $"{</w:t>
+        <w:t>("$</w:t>
+      </w:r>
+      <w:proofErr w:type="spellStart"/>
+      <w:r>
+        <w:rPr>
+          <w:rFonts w:ascii="Courier New" w:hAnsi="Courier New" w:cs="Courier New"/>
+          <w:color w:val="000000" w:themeColor="text1"/>
+          <w:sz w:val="20"/>
+        </w:rPr>
+        <w:t>stopTime</w:t>
+      </w:r>
+      <w:proofErr w:type="spellEnd"/>
+      <w:r>
+        <w:rPr>
+          <w:rFonts w:ascii="Courier New" w:hAnsi="Courier New" w:cs="Courier New"/>
+          <w:color w:val="000000" w:themeColor="text1"/>
+          <w:sz w:val="20"/>
+        </w:rPr>
+        <w:t>", $"{</w:t>
       </w:r>
       <w:proofErr w:type="spellStart"/>
       <w:r>
@@ -27347,7 +28186,25 @@
           <w:color w:val="000000" w:themeColor="text1"/>
           <w:sz w:val="20"/>
         </w:rPr>
-        <w:t xml:space="preserve">("$roomid", </w:t>
+        <w:t>("$</w:t>
+      </w:r>
+      <w:proofErr w:type="spellStart"/>
+      <w:r>
+        <w:rPr>
+          <w:rFonts w:ascii="Courier New" w:hAnsi="Courier New" w:cs="Courier New"/>
+          <w:color w:val="000000" w:themeColor="text1"/>
+          <w:sz w:val="20"/>
+        </w:rPr>
+        <w:t>roomid</w:t>
+      </w:r>
+      <w:proofErr w:type="spellEnd"/>
+      <w:r>
+        <w:rPr>
+          <w:rFonts w:ascii="Courier New" w:hAnsi="Courier New" w:cs="Courier New"/>
+          <w:color w:val="000000" w:themeColor="text1"/>
+          <w:sz w:val="20"/>
+        </w:rPr>
+        <w:t xml:space="preserve">", </w:t>
       </w:r>
       <w:proofErr w:type="spellStart"/>
       <w:r>
@@ -27918,7 +28775,25 @@
           <w:color w:val="000000" w:themeColor="text1"/>
           <w:sz w:val="20"/>
         </w:rPr>
-        <w:t xml:space="preserve"> = "DELETE FROM RESERVATION WHERE reservationid = ($</w:t>
+        <w:t xml:space="preserve"> = "DELETE FROM RESERVATION WHERE </w:t>
+      </w:r>
+      <w:proofErr w:type="spellStart"/>
+      <w:r>
+        <w:rPr>
+          <w:rFonts w:ascii="Courier New" w:hAnsi="Courier New" w:cs="Courier New"/>
+          <w:color w:val="000000" w:themeColor="text1"/>
+          <w:sz w:val="20"/>
+        </w:rPr>
+        <w:t>reservationid</w:t>
+      </w:r>
+      <w:proofErr w:type="spellEnd"/>
+      <w:r>
+        <w:rPr>
+          <w:rFonts w:ascii="Courier New" w:hAnsi="Courier New" w:cs="Courier New"/>
+          <w:color w:val="000000" w:themeColor="text1"/>
+          <w:sz w:val="20"/>
+        </w:rPr>
+        <w:t xml:space="preserve"> = ($</w:t>
       </w:r>
       <w:proofErr w:type="spellStart"/>
       <w:r>
@@ -30846,15 +31721,7 @@
           <w:color w:val="000000" w:themeColor="text1"/>
           <w:sz w:val="20"/>
         </w:rPr>
-        <w:t xml:space="preserve"> Form</w:t>
-      </w:r>
-      <w:r>
-        <w:rPr>
-          <w:rFonts w:ascii="Courier New" w:hAnsi="Courier New" w:cs="Courier New"/>
-          <w:color w:val="000000" w:themeColor="text1"/>
-          <w:sz w:val="20"/>
-        </w:rPr>
-        <w:t xml:space="preserve"> //Implemented Code</w:t>
+        <w:t xml:space="preserve"> Form //Implemented Code</w:t>
       </w:r>
     </w:p>
     <w:p>
@@ -31616,15 +32483,7 @@
           <w:sz w:val="20"/>
         </w:rPr>
         <w:br/>
-        <w:t xml:space="preserve">    </w:t>
-      </w:r>
-      <w:r>
-        <w:rPr>
-          <w:rFonts w:ascii="Courier New" w:hAnsi="Courier New" w:cs="Courier New"/>
-          <w:color w:val="000000" w:themeColor="text1"/>
-          <w:sz w:val="20"/>
-        </w:rPr>
-        <w:t xml:space="preserve">partial class </w:t>
+        <w:t xml:space="preserve">    partial class </w:t>
       </w:r>
       <w:proofErr w:type="spellStart"/>
       <w:r>
@@ -37692,15 +38551,7 @@
           <w:color w:val="000000" w:themeColor="text1"/>
           <w:sz w:val="20"/>
         </w:rPr>
-        <w:t xml:space="preserve"> Form</w:t>
-      </w:r>
-      <w:r>
-        <w:rPr>
-          <w:rFonts w:ascii="Courier New" w:hAnsi="Courier New" w:cs="Courier New"/>
-          <w:color w:val="000000" w:themeColor="text1"/>
-          <w:sz w:val="20"/>
-        </w:rPr>
-        <w:t xml:space="preserve"> //User created code</w:t>
+        <w:t xml:space="preserve"> Form //User created code</w:t>
       </w:r>
     </w:p>
     <w:p>
@@ -49901,6 +50752,10 @@
 </file>
 
 <file path=customXml/item1.xml><?xml version="1.0" encoding="utf-8"?>
+<b:Sources xmlns:b="http://schemas.openxmlformats.org/officeDocument/2006/bibliography" xmlns="http://schemas.openxmlformats.org/officeDocument/2006/bibliography" SelectedStyle="\APA.XSL" StyleName="APA"/>
+</file>
+
+<file path=customXml/item2.xml><?xml version="1.0" encoding="utf-8"?>
 <ct:contentTypeSchema xmlns:ct="http://schemas.microsoft.com/office/2006/metadata/contentType" xmlns:ma="http://schemas.microsoft.com/office/2006/metadata/properties/metaAttributes" ct:_="" ma:_="" ma:contentTypeName="Document" ma:contentTypeID="0x0101000DE39319FFEFCD4988E17C78942B81AD" ma:contentTypeVersion="2" ma:contentTypeDescription="Create a new document." ma:contentTypeScope="" ma:versionID="3c1b2b70e159e4373485f92c41e03b1c">
   <xsd:schema xmlns:xsd="http://www.w3.org/2001/XMLSchema" xmlns:xs="http://www.w3.org/2001/XMLSchema" xmlns:p="http://schemas.microsoft.com/office/2006/metadata/properties" xmlns:ns2="6cb18d2c-5cd7-471e-b96a-7fb3ace485e7" targetNamespace="http://schemas.microsoft.com/office/2006/metadata/properties" ma:root="true" ma:fieldsID="a5e4c65cb2e21ac71318246f8511c2ad" ns2:_="">
     <xsd:import namespace="6cb18d2c-5cd7-471e-b96a-7fb3ace485e7"/>
@@ -50032,10 +50887,6 @@
 </ct:contentTypeSchema>
 </file>
 
-<file path=customXml/item2.xml><?xml version="1.0" encoding="utf-8"?>
-<b:Sources xmlns:b="http://schemas.openxmlformats.org/officeDocument/2006/bibliography" xmlns="http://schemas.openxmlformats.org/officeDocument/2006/bibliography" SelectedStyle="\APA.XSL" StyleName="APA"/>
-</file>
-
 <file path=customXml/item3.xml><?xml version="1.0" encoding="utf-8"?>
 <?mso-contentType ?>
 <FormTemplates xmlns="http://schemas.microsoft.com/sharepoint/v3/contenttype/forms">
@@ -50046,6 +50897,14 @@
 </file>
 
 <file path=customXml/itemProps1.xml><?xml version="1.0" encoding="utf-8"?>
+<ds:datastoreItem xmlns:ds="http://schemas.openxmlformats.org/officeDocument/2006/customXml" ds:itemID="{8F4250D0-A78A-4AEA-A7AB-468EE29D928A}">
+  <ds:schemaRefs>
+    <ds:schemaRef ds:uri="http://schemas.openxmlformats.org/officeDocument/2006/bibliography"/>
+  </ds:schemaRefs>
+</ds:datastoreItem>
+</file>
+
+<file path=customXml/itemProps2.xml><?xml version="1.0" encoding="utf-8"?>
 <ds:datastoreItem xmlns:ds="http://schemas.openxmlformats.org/officeDocument/2006/customXml" ds:itemID="{75484C82-B343-42FC-992E-4508E992BF78}">
   <ds:schemaRefs>
     <ds:schemaRef ds:uri="http://schemas.microsoft.com/office/2006/metadata/contentType"/>
@@ -50063,14 +50922,6 @@
 </ds:datastoreItem>
 </file>
 
-<file path=customXml/itemProps2.xml><?xml version="1.0" encoding="utf-8"?>
-<ds:datastoreItem xmlns:ds="http://schemas.openxmlformats.org/officeDocument/2006/customXml" ds:itemID="{8F4250D0-A78A-4AEA-A7AB-468EE29D928A}">
-  <ds:schemaRefs>
-    <ds:schemaRef ds:uri="http://schemas.openxmlformats.org/officeDocument/2006/bibliography"/>
-  </ds:schemaRefs>
-</ds:datastoreItem>
-</file>
-
 <file path=customXml/itemProps3.xml><?xml version="1.0" encoding="utf-8"?>
 <ds:datastoreItem xmlns:ds="http://schemas.openxmlformats.org/officeDocument/2006/customXml" ds:itemID="{3DBC38D7-4441-421C-80B1-402970814B57}">
   <ds:schemaRefs>

</xml_diff>